<commit_message>
tambah doc keterangan tugas
</commit_message>
<xml_diff>
--- a/Keterangan Tugas.docx
+++ b/Keterangan Tugas.docx
@@ -66,6 +66,307 @@
     <w:p>
       <w:pPr>
         <w:pStyle w:val="ListParagraph"/>
+        <w:rPr>
+          <w:rStyle w:val="fontstyle01"/>
+        </w:rPr>
+      </w:pPr>
+      <w:r>
+        <w:rPr>
+          <w:rStyle w:val="fontstyle01"/>
+        </w:rPr>
+        <w:t>Seluruh fitur wajib sudah dikerjakan, yaitu:</w:t>
+      </w:r>
+    </w:p>
+    <w:p>
+      <w:pPr>
+        <w:pStyle w:val="ListParagraph"/>
+        <w:numPr>
+          <w:ilvl w:val="0"/>
+          <w:numId w:val="3"/>
+        </w:numPr>
+        <w:rPr>
+          <w:rStyle w:val="fontstyle01"/>
+        </w:rPr>
+      </w:pPr>
+      <w:r>
+        <w:rPr>
+          <w:rStyle w:val="fontstyle01"/>
+        </w:rPr>
+        <w:t>Index.php</w:t>
+      </w:r>
+    </w:p>
+    <w:p>
+      <w:pPr>
+        <w:pStyle w:val="ListParagraph"/>
+        <w:numPr>
+          <w:ilvl w:val="0"/>
+          <w:numId w:val="3"/>
+        </w:numPr>
+        <w:rPr>
+          <w:rStyle w:val="fontstyle01"/>
+        </w:rPr>
+      </w:pPr>
+      <w:r>
+        <w:rPr>
+          <w:rStyle w:val="fontstyle01"/>
+        </w:rPr>
+        <w:t>Phpscript</w:t>
+      </w:r>
+    </w:p>
+    <w:p>
+      <w:pPr>
+        <w:pStyle w:val="ListParagraph"/>
+        <w:numPr>
+          <w:ilvl w:val="0"/>
+          <w:numId w:val="6"/>
+        </w:numPr>
+        <w:rPr>
+          <w:rStyle w:val="fontstyle01"/>
+        </w:rPr>
+      </w:pPr>
+      <w:r>
+        <w:rPr>
+          <w:rStyle w:val="fontstyle01"/>
+        </w:rPr>
+        <w:t>Connection.php</w:t>
+      </w:r>
+    </w:p>
+    <w:p>
+      <w:pPr>
+        <w:pStyle w:val="ListParagraph"/>
+        <w:numPr>
+          <w:ilvl w:val="0"/>
+          <w:numId w:val="6"/>
+        </w:numPr>
+        <w:rPr>
+          <w:rStyle w:val="fontstyle01"/>
+        </w:rPr>
+      </w:pPr>
+      <w:r>
+        <w:rPr>
+          <w:rStyle w:val="fontstyle01"/>
+        </w:rPr>
+        <w:t>Courses.php</w:t>
+      </w:r>
+    </w:p>
+    <w:p>
+      <w:pPr>
+        <w:pStyle w:val="ListParagraph"/>
+        <w:numPr>
+          <w:ilvl w:val="0"/>
+          <w:numId w:val="6"/>
+        </w:numPr>
+        <w:rPr>
+          <w:rStyle w:val="fontstyle01"/>
+        </w:rPr>
+      </w:pPr>
+      <w:r>
+        <w:rPr>
+          <w:rStyle w:val="fontstyle01"/>
+        </w:rPr>
+        <w:t>Topics.php</w:t>
+      </w:r>
+    </w:p>
+    <w:p>
+      <w:pPr>
+        <w:pStyle w:val="ListParagraph"/>
+        <w:numPr>
+          <w:ilvl w:val="0"/>
+          <w:numId w:val="6"/>
+        </w:numPr>
+        <w:rPr>
+          <w:rStyle w:val="fontstyle01"/>
+        </w:rPr>
+      </w:pPr>
+      <w:r>
+        <w:rPr>
+          <w:rStyle w:val="fontstyle01"/>
+        </w:rPr>
+        <w:t>startSession.php</w:t>
+      </w:r>
+    </w:p>
+    <w:p>
+      <w:pPr>
+        <w:pStyle w:val="ListParagraph"/>
+        <w:numPr>
+          <w:ilvl w:val="0"/>
+          <w:numId w:val="3"/>
+        </w:numPr>
+        <w:rPr>
+          <w:rStyle w:val="fontstyle01"/>
+        </w:rPr>
+      </w:pPr>
+      <w:r>
+        <w:rPr>
+          <w:rStyle w:val="fontstyle01"/>
+        </w:rPr>
+        <w:t>Layout</w:t>
+      </w:r>
+    </w:p>
+    <w:p>
+      <w:pPr>
+        <w:pStyle w:val="ListParagraph"/>
+        <w:numPr>
+          <w:ilvl w:val="0"/>
+          <w:numId w:val="3"/>
+        </w:numPr>
+        <w:rPr>
+          <w:rStyle w:val="fontstyle01"/>
+        </w:rPr>
+      </w:pPr>
+      <w:r>
+        <w:rPr>
+          <w:rStyle w:val="fontstyle01"/>
+        </w:rPr>
+        <w:t>Pages</w:t>
+      </w:r>
+    </w:p>
+    <w:p>
+      <w:pPr>
+        <w:pStyle w:val="ListParagraph"/>
+        <w:numPr>
+          <w:ilvl w:val="0"/>
+          <w:numId w:val="4"/>
+        </w:numPr>
+        <w:rPr>
+          <w:rStyle w:val="fontstyle01"/>
+        </w:rPr>
+      </w:pPr>
+      <w:r>
+        <w:rPr>
+          <w:rStyle w:val="fontstyle01"/>
+        </w:rPr>
+        <w:t xml:space="preserve">Lecturer: lct.php, addingActivity, course.php, </w:t>
+      </w:r>
+    </w:p>
+    <w:p>
+      <w:pPr>
+        <w:pStyle w:val="ListParagraph"/>
+        <w:numPr>
+          <w:ilvl w:val="0"/>
+          <w:numId w:val="4"/>
+        </w:numPr>
+        <w:rPr>
+          <w:rStyle w:val="fontstyle01"/>
+        </w:rPr>
+      </w:pPr>
+      <w:r>
+        <w:rPr>
+          <w:rStyle w:val="fontstyle01"/>
+        </w:rPr>
+        <w:t>Student :std,php, course.php</w:t>
+      </w:r>
+    </w:p>
+    <w:p>
+      <w:pPr>
+        <w:pStyle w:val="ListParagraph"/>
+        <w:numPr>
+          <w:ilvl w:val="0"/>
+          <w:numId w:val="3"/>
+        </w:numPr>
+        <w:rPr>
+          <w:rStyle w:val="fontstyle01"/>
+        </w:rPr>
+      </w:pPr>
+    </w:p>
+    <w:p>
+      <w:pPr>
+        <w:ind w:left="720"/>
+        <w:rPr>
+          <w:rStyle w:val="fontstyle01"/>
+        </w:rPr>
+      </w:pPr>
+      <w:r>
+        <w:rPr>
+          <w:rStyle w:val="fontstyle01"/>
+        </w:rPr>
+        <w:t>Opsional:</w:t>
+      </w:r>
+    </w:p>
+    <w:p>
+      <w:pPr>
+        <w:pStyle w:val="ListParagraph"/>
+        <w:numPr>
+          <w:ilvl w:val="0"/>
+          <w:numId w:val="5"/>
+        </w:numPr>
+        <w:rPr>
+          <w:rStyle w:val="fontstyle01"/>
+        </w:rPr>
+      </w:pPr>
+      <w:r>
+        <w:rPr>
+          <w:rStyle w:val="fontstyle01"/>
+        </w:rPr>
+        <w:t>fitur opsional 1</w:t>
+      </w:r>
+    </w:p>
+    <w:p>
+      <w:pPr>
+        <w:pStyle w:val="ListParagraph"/>
+        <w:numPr>
+          <w:ilvl w:val="0"/>
+          <w:numId w:val="5"/>
+        </w:numPr>
+        <w:rPr>
+          <w:rStyle w:val="fontstyle01"/>
+        </w:rPr>
+      </w:pPr>
+      <w:r>
+        <w:rPr>
+          <w:rStyle w:val="fontstyle01"/>
+        </w:rPr>
+        <w:t>fitur opsional 2</w:t>
+      </w:r>
+    </w:p>
+    <w:p>
+      <w:pPr>
+        <w:pStyle w:val="ListParagraph"/>
+        <w:numPr>
+          <w:ilvl w:val="0"/>
+          <w:numId w:val="5"/>
+        </w:numPr>
+        <w:rPr>
+          <w:rStyle w:val="fontstyle01"/>
+        </w:rPr>
+      </w:pPr>
+      <w:r>
+        <w:rPr>
+          <w:rStyle w:val="fontstyle01"/>
+        </w:rPr>
+        <w:t>fitur opsional 3</w:t>
+      </w:r>
+    </w:p>
+    <w:p>
+      <w:pPr>
+        <w:pStyle w:val="ListParagraph"/>
+        <w:numPr>
+          <w:ilvl w:val="0"/>
+          <w:numId w:val="5"/>
+        </w:numPr>
+        <w:rPr>
+          <w:rStyle w:val="fontstyle01"/>
+        </w:rPr>
+      </w:pPr>
+      <w:r>
+        <w:rPr>
+          <w:rStyle w:val="fontstyle01"/>
+        </w:rPr>
+        <w:t>fitur opsional 4</w:t>
+      </w:r>
+    </w:p>
+    <w:p>
+      <w:pPr>
+        <w:pStyle w:val="ListParagraph"/>
+        <w:ind w:left="1080"/>
+        <w:rPr>
+          <w:rStyle w:val="fontstyle01"/>
+        </w:rPr>
+      </w:pPr>
+    </w:p>
+    <w:p>
+      <w:pPr>
+        <w:pStyle w:val="ListParagraph"/>
         <w:numPr>
           <w:ilvl w:val="0"/>
           <w:numId w:val="2"/>
@@ -86,10 +387,6 @@
     <w:p>
       <w:pPr>
         <w:pStyle w:val="ListParagraph"/>
-        <w:numPr>
-          <w:ilvl w:val="0"/>
-          <w:numId w:val="2"/>
-        </w:numPr>
         <w:rPr>
           <w:rStyle w:val="fontstyle01"/>
           <w:rFonts w:asciiTheme="minorHAnsi" w:hAnsiTheme="minorHAnsi" w:cstheme="minorBidi"/>
@@ -99,37 +396,141 @@
       <w:r>
         <w:rPr>
           <w:rStyle w:val="fontstyle01"/>
-        </w:rPr>
-        <w:t>Pembagian kerja di masing-masing kelompok</w:t>
-      </w:r>
-      <w:r>
-        <w:rPr>
-          <w:rStyle w:val="fontstyle01"/>
-        </w:rPr>
-        <w:t>.</w:t>
-      </w:r>
-    </w:p>
-    <w:p>
-      <w:pPr>
-        <w:pStyle w:val="ListParagraph"/>
-        <w:numPr>
-          <w:ilvl w:val="0"/>
-          <w:numId w:val="2"/>
-        </w:numPr>
-      </w:pPr>
-      <w:r>
-        <w:rPr>
-          <w:rStyle w:val="fontstyle01"/>
-        </w:rPr>
-        <w:t>Catatan lain yang menurut Anda dapat mempengaruhi penilaian. (jika ada)</w:t>
-      </w:r>
-    </w:p>
-    <w:p>
-      <w:pPr>
-        <w:pStyle w:val="ListParagraph"/>
+          <w:rFonts w:asciiTheme="minorHAnsi" w:hAnsiTheme="minorHAnsi" w:cstheme="minorBidi"/>
+          <w:color w:val="auto"/>
+        </w:rPr>
+        <w:t>Asumsi : awalnya disediakan 4 topik, dari 4 topik sudah bisa menambahkan assignment dan mengupload file</w:t>
+      </w:r>
+    </w:p>
+    <w:p>
+      <w:pPr>
+        <w:pStyle w:val="ListParagraph"/>
+        <w:rPr>
+          <w:rStyle w:val="fontstyle01"/>
+          <w:rFonts w:asciiTheme="minorHAnsi" w:hAnsiTheme="minorHAnsi" w:cstheme="minorBidi"/>
+          <w:color w:val="auto"/>
+        </w:rPr>
       </w:pPr>
       <w:bookmarkStart w:id="0" w:name="_GoBack"/>
       <w:bookmarkEnd w:id="0"/>
+    </w:p>
+    <w:p>
+      <w:pPr>
+        <w:pStyle w:val="ListParagraph"/>
+        <w:numPr>
+          <w:ilvl w:val="0"/>
+          <w:numId w:val="2"/>
+        </w:numPr>
+        <w:rPr>
+          <w:rStyle w:val="fontstyle01"/>
+          <w:rFonts w:asciiTheme="minorHAnsi" w:hAnsiTheme="minorHAnsi" w:cstheme="minorBidi"/>
+          <w:color w:val="auto"/>
+        </w:rPr>
+      </w:pPr>
+      <w:r>
+        <w:rPr>
+          <w:rStyle w:val="fontstyle01"/>
+        </w:rPr>
+        <w:t>Pembagian kerja di masing-masing kelompok.</w:t>
+      </w:r>
+    </w:p>
+    <w:p>
+      <w:pPr>
+        <w:pStyle w:val="ListParagraph"/>
+        <w:numPr>
+          <w:ilvl w:val="0"/>
+          <w:numId w:val="7"/>
+        </w:numPr>
+        <w:rPr>
+          <w:rStyle w:val="fontstyle01"/>
+          <w:rFonts w:asciiTheme="minorHAnsi" w:hAnsiTheme="minorHAnsi" w:cstheme="minorBidi"/>
+          <w:color w:val="auto"/>
+        </w:rPr>
+      </w:pPr>
+      <w:r>
+        <w:rPr>
+          <w:rStyle w:val="fontstyle01"/>
+          <w:rFonts w:asciiTheme="minorHAnsi" w:hAnsiTheme="minorHAnsi" w:cstheme="minorBidi"/>
+          <w:color w:val="auto"/>
+        </w:rPr>
+        <w:t xml:space="preserve">Vincent : </w:t>
+      </w:r>
+      <w:r>
+        <w:rPr>
+          <w:rStyle w:val="fontstyle01"/>
+          <w:rFonts w:asciiTheme="minorHAnsi" w:hAnsiTheme="minorHAnsi" w:cstheme="minorBidi"/>
+          <w:color w:val="auto"/>
+        </w:rPr>
+        <w:t>Connection, Course, Index, Lecturer (lct, course)</w:t>
+      </w:r>
+    </w:p>
+    <w:p>
+      <w:pPr>
+        <w:pStyle w:val="ListParagraph"/>
+        <w:numPr>
+          <w:ilvl w:val="0"/>
+          <w:numId w:val="7"/>
+        </w:numPr>
+        <w:rPr>
+          <w:rStyle w:val="fontstyle01"/>
+          <w:rFonts w:asciiTheme="minorHAnsi" w:hAnsiTheme="minorHAnsi" w:cstheme="minorBidi"/>
+          <w:color w:val="auto"/>
+        </w:rPr>
+      </w:pPr>
+      <w:r>
+        <w:rPr>
+          <w:rStyle w:val="fontstyle01"/>
+          <w:rFonts w:asciiTheme="minorHAnsi" w:hAnsiTheme="minorHAnsi" w:cstheme="minorBidi"/>
+          <w:color w:val="auto"/>
+        </w:rPr>
+        <w:t xml:space="preserve">Yosua : </w:t>
+      </w:r>
+      <w:r>
+        <w:rPr>
+          <w:rStyle w:val="fontstyle01"/>
+          <w:rFonts w:asciiTheme="minorHAnsi" w:hAnsiTheme="minorHAnsi" w:cstheme="minorBidi"/>
+          <w:color w:val="auto"/>
+        </w:rPr>
+        <w:t>Courses, Lecturer(lct, addingActivity)</w:t>
+      </w:r>
+    </w:p>
+    <w:p>
+      <w:pPr>
+        <w:ind w:left="720"/>
+        <w:rPr>
+          <w:rStyle w:val="fontstyle01"/>
+          <w:rFonts w:asciiTheme="minorHAnsi" w:hAnsiTheme="minorHAnsi" w:cstheme="minorBidi"/>
+          <w:color w:val="auto"/>
+        </w:rPr>
+      </w:pPr>
+      <w:r>
+        <w:rPr>
+          <w:rStyle w:val="fontstyle01"/>
+          <w:rFonts w:asciiTheme="minorHAnsi" w:hAnsiTheme="minorHAnsi" w:cstheme="minorBidi"/>
+          <w:color w:val="auto"/>
+        </w:rPr>
+        <w:t>Sisanya dikerjakan bersama – sama</w:t>
+      </w:r>
+    </w:p>
+    <w:p>
+      <w:pPr>
+        <w:pStyle w:val="ListParagraph"/>
+        <w:numPr>
+          <w:ilvl w:val="0"/>
+          <w:numId w:val="2"/>
+        </w:numPr>
+      </w:pPr>
+      <w:r>
+        <w:rPr>
+          <w:rStyle w:val="fontstyle01"/>
+        </w:rPr>
+        <w:t>Catatan lain yang menurut Anda dapat mempengaruhi penilaian. (jika ada)</w:t>
+      </w:r>
+    </w:p>
+    <w:p>
+      <w:pPr>
+        <w:pStyle w:val="ListParagraph"/>
+      </w:pPr>
     </w:p>
     <w:sectPr>
       <w:pgSz w:w="12240" w:h="15840"/>
@@ -144,6 +545,208 @@
 <file path=word/numbering.xml><?xml version="1.0" encoding="utf-8"?>
 <w:numbering xmlns:wpc="http://schemas.microsoft.com/office/word/2010/wordprocessingCanvas" xmlns:cx="http://schemas.microsoft.com/office/drawing/2014/chartex" xmlns:cx1="http://schemas.microsoft.com/office/drawing/2015/9/8/chartex" xmlns:cx2="http://schemas.microsoft.com/office/drawing/2015/10/21/chartex" xmlns:cx3="http://schemas.microsoft.com/office/drawing/2016/5/9/chartex" xmlns:cx4="http://schemas.microsoft.com/office/drawing/2016/5/10/chartex" xmlns:cx5="http://schemas.microsoft.com/office/drawing/2016/5/11/chartex" xmlns:cx6="http://schemas.microsoft.com/office/drawing/2016/5/12/chartex" xmlns:cx7="http://schemas.microsoft.com/office/drawing/2016/5/13/chartex" xmlns:cx8="http://schemas.microsoft.com/office/drawing/2016/5/14/chartex" xmlns:mc="http://schemas.openxmlformats.org/markup-compatibility/2006" xmlns:aink="http://schemas.microsoft.com/office/drawing/2016/ink" xmlns:am3d="http://schemas.microsoft.com/office/drawing/2017/model3d" xmlns:o="urn:schemas-microsoft-com:office:office" xmlns:r="http://schemas.openxmlformats.org/officeDocument/2006/relationships" xmlns:m="http://schemas.openxmlformats.org/officeDocument/2006/math" xmlns:v="urn:schemas-microsoft-com:vml" xmlns:wp14="http://schemas.microsoft.com/office/word/2010/wordprocessingDrawing" xmlns:wp="http://schemas.openxmlformats.org/drawingml/2006/wordprocessingDrawing" xmlns:w10="urn:schemas-microsoft-com:office:word" xmlns:w="http://schemas.openxmlformats.org/wordprocessingml/2006/main" xmlns:w14="http://schemas.microsoft.com/office/word/2010/wordml" xmlns:w15="http://schemas.microsoft.com/office/word/2012/wordml" xmlns:w16cid="http://schemas.microsoft.com/office/word/2016/wordml/cid" xmlns:w16se="http://schemas.microsoft.com/office/word/2015/wordml/symex" xmlns:wpg="http://schemas.microsoft.com/office/word/2010/wordprocessingGroup" xmlns:wpi="http://schemas.microsoft.com/office/word/2010/wordprocessingInk" xmlns:wne="http://schemas.microsoft.com/office/word/2006/wordml" xmlns:wps="http://schemas.microsoft.com/office/word/2010/wordprocessingShape" mc:Ignorable="w14 w15 w16se w16cid wp14">
   <w:abstractNum w:abstractNumId="0" w15:restartNumberingAfterBreak="0">
+    <w:nsid w:val="02692579"/>
+    <w:multiLevelType w:val="hybridMultilevel"/>
+    <w:tmpl w:val="5150CF4C"/>
+    <w:lvl w:ilvl="0" w:tplc="B0147ACC">
+      <w:start w:val="1"/>
+      <w:numFmt w:val="bullet"/>
+      <w:lvlText w:val="-"/>
+      <w:lvlJc w:val="left"/>
+      <w:pPr>
+        <w:ind w:left="1440" w:hanging="360"/>
+      </w:pPr>
+      <w:rPr>
+        <w:rFonts w:ascii="Calibri" w:eastAsiaTheme="minorHAnsi" w:hAnsi="Calibri" w:cs="Calibri" w:hint="default"/>
+      </w:rPr>
+    </w:lvl>
+    <w:lvl w:ilvl="1" w:tplc="04090003" w:tentative="1">
+      <w:start w:val="1"/>
+      <w:numFmt w:val="bullet"/>
+      <w:lvlText w:val="o"/>
+      <w:lvlJc w:val="left"/>
+      <w:pPr>
+        <w:ind w:left="2160" w:hanging="360"/>
+      </w:pPr>
+      <w:rPr>
+        <w:rFonts w:ascii="Courier New" w:hAnsi="Courier New" w:cs="Courier New" w:hint="default"/>
+      </w:rPr>
+    </w:lvl>
+    <w:lvl w:ilvl="2" w:tplc="04090005" w:tentative="1">
+      <w:start w:val="1"/>
+      <w:numFmt w:val="bullet"/>
+      <w:lvlText w:val=""/>
+      <w:lvlJc w:val="left"/>
+      <w:pPr>
+        <w:ind w:left="2880" w:hanging="360"/>
+      </w:pPr>
+      <w:rPr>
+        <w:rFonts w:ascii="Wingdings" w:hAnsi="Wingdings" w:hint="default"/>
+      </w:rPr>
+    </w:lvl>
+    <w:lvl w:ilvl="3" w:tplc="04090001" w:tentative="1">
+      <w:start w:val="1"/>
+      <w:numFmt w:val="bullet"/>
+      <w:lvlText w:val=""/>
+      <w:lvlJc w:val="left"/>
+      <w:pPr>
+        <w:ind w:left="3600" w:hanging="360"/>
+      </w:pPr>
+      <w:rPr>
+        <w:rFonts w:ascii="Symbol" w:hAnsi="Symbol" w:hint="default"/>
+      </w:rPr>
+    </w:lvl>
+    <w:lvl w:ilvl="4" w:tplc="04090003" w:tentative="1">
+      <w:start w:val="1"/>
+      <w:numFmt w:val="bullet"/>
+      <w:lvlText w:val="o"/>
+      <w:lvlJc w:val="left"/>
+      <w:pPr>
+        <w:ind w:left="4320" w:hanging="360"/>
+      </w:pPr>
+      <w:rPr>
+        <w:rFonts w:ascii="Courier New" w:hAnsi="Courier New" w:cs="Courier New" w:hint="default"/>
+      </w:rPr>
+    </w:lvl>
+    <w:lvl w:ilvl="5" w:tplc="04090005" w:tentative="1">
+      <w:start w:val="1"/>
+      <w:numFmt w:val="bullet"/>
+      <w:lvlText w:val=""/>
+      <w:lvlJc w:val="left"/>
+      <w:pPr>
+        <w:ind w:left="5040" w:hanging="360"/>
+      </w:pPr>
+      <w:rPr>
+        <w:rFonts w:ascii="Wingdings" w:hAnsi="Wingdings" w:hint="default"/>
+      </w:rPr>
+    </w:lvl>
+    <w:lvl w:ilvl="6" w:tplc="04090001" w:tentative="1">
+      <w:start w:val="1"/>
+      <w:numFmt w:val="bullet"/>
+      <w:lvlText w:val=""/>
+      <w:lvlJc w:val="left"/>
+      <w:pPr>
+        <w:ind w:left="5760" w:hanging="360"/>
+      </w:pPr>
+      <w:rPr>
+        <w:rFonts w:ascii="Symbol" w:hAnsi="Symbol" w:hint="default"/>
+      </w:rPr>
+    </w:lvl>
+    <w:lvl w:ilvl="7" w:tplc="04090003" w:tentative="1">
+      <w:start w:val="1"/>
+      <w:numFmt w:val="bullet"/>
+      <w:lvlText w:val="o"/>
+      <w:lvlJc w:val="left"/>
+      <w:pPr>
+        <w:ind w:left="6480" w:hanging="360"/>
+      </w:pPr>
+      <w:rPr>
+        <w:rFonts w:ascii="Courier New" w:hAnsi="Courier New" w:cs="Courier New" w:hint="default"/>
+      </w:rPr>
+    </w:lvl>
+    <w:lvl w:ilvl="8" w:tplc="04090005" w:tentative="1">
+      <w:start w:val="1"/>
+      <w:numFmt w:val="bullet"/>
+      <w:lvlText w:val=""/>
+      <w:lvlJc w:val="left"/>
+      <w:pPr>
+        <w:ind w:left="7200" w:hanging="360"/>
+      </w:pPr>
+      <w:rPr>
+        <w:rFonts w:ascii="Wingdings" w:hAnsi="Wingdings" w:hint="default"/>
+      </w:rPr>
+    </w:lvl>
+  </w:abstractNum>
+  <w:abstractNum w:abstractNumId="1" w15:restartNumberingAfterBreak="0">
+    <w:nsid w:val="050E0E03"/>
+    <w:multiLevelType w:val="hybridMultilevel"/>
+    <w:tmpl w:val="640C775A"/>
+    <w:lvl w:ilvl="0" w:tplc="7A5479B4">
+      <w:start w:val="1"/>
+      <w:numFmt w:val="lowerLetter"/>
+      <w:lvlText w:val="%1."/>
+      <w:lvlJc w:val="left"/>
+      <w:pPr>
+        <w:ind w:left="1080" w:hanging="360"/>
+      </w:pPr>
+      <w:rPr>
+        <w:rFonts w:hint="default"/>
+      </w:rPr>
+    </w:lvl>
+    <w:lvl w:ilvl="1" w:tplc="04090019" w:tentative="1">
+      <w:start w:val="1"/>
+      <w:numFmt w:val="lowerLetter"/>
+      <w:lvlText w:val="%2."/>
+      <w:lvlJc w:val="left"/>
+      <w:pPr>
+        <w:ind w:left="1800" w:hanging="360"/>
+      </w:pPr>
+    </w:lvl>
+    <w:lvl w:ilvl="2" w:tplc="0409001B" w:tentative="1">
+      <w:start w:val="1"/>
+      <w:numFmt w:val="lowerRoman"/>
+      <w:lvlText w:val="%3."/>
+      <w:lvlJc w:val="right"/>
+      <w:pPr>
+        <w:ind w:left="2520" w:hanging="180"/>
+      </w:pPr>
+    </w:lvl>
+    <w:lvl w:ilvl="3" w:tplc="0409000F" w:tentative="1">
+      <w:start w:val="1"/>
+      <w:numFmt w:val="decimal"/>
+      <w:lvlText w:val="%4."/>
+      <w:lvlJc w:val="left"/>
+      <w:pPr>
+        <w:ind w:left="3240" w:hanging="360"/>
+      </w:pPr>
+    </w:lvl>
+    <w:lvl w:ilvl="4" w:tplc="04090019" w:tentative="1">
+      <w:start w:val="1"/>
+      <w:numFmt w:val="lowerLetter"/>
+      <w:lvlText w:val="%5."/>
+      <w:lvlJc w:val="left"/>
+      <w:pPr>
+        <w:ind w:left="3960" w:hanging="360"/>
+      </w:pPr>
+    </w:lvl>
+    <w:lvl w:ilvl="5" w:tplc="0409001B" w:tentative="1">
+      <w:start w:val="1"/>
+      <w:numFmt w:val="lowerRoman"/>
+      <w:lvlText w:val="%6."/>
+      <w:lvlJc w:val="right"/>
+      <w:pPr>
+        <w:ind w:left="4680" w:hanging="180"/>
+      </w:pPr>
+    </w:lvl>
+    <w:lvl w:ilvl="6" w:tplc="0409000F" w:tentative="1">
+      <w:start w:val="1"/>
+      <w:numFmt w:val="decimal"/>
+      <w:lvlText w:val="%7."/>
+      <w:lvlJc w:val="left"/>
+      <w:pPr>
+        <w:ind w:left="5400" w:hanging="360"/>
+      </w:pPr>
+    </w:lvl>
+    <w:lvl w:ilvl="7" w:tplc="04090019" w:tentative="1">
+      <w:start w:val="1"/>
+      <w:numFmt w:val="lowerLetter"/>
+      <w:lvlText w:val="%8."/>
+      <w:lvlJc w:val="left"/>
+      <w:pPr>
+        <w:ind w:left="6120" w:hanging="360"/>
+      </w:pPr>
+    </w:lvl>
+    <w:lvl w:ilvl="8" w:tplc="0409001B" w:tentative="1">
+      <w:start w:val="1"/>
+      <w:numFmt w:val="lowerRoman"/>
+      <w:lvlText w:val="%9."/>
+      <w:lvlJc w:val="right"/>
+      <w:pPr>
+        <w:ind w:left="6840" w:hanging="180"/>
+      </w:pPr>
+    </w:lvl>
+  </w:abstractNum>
+  <w:abstractNum w:abstractNumId="2" w15:restartNumberingAfterBreak="0">
     <w:nsid w:val="1F2F1362"/>
     <w:multiLevelType w:val="hybridMultilevel"/>
     <w:tmpl w:val="7146E71A"/>
@@ -232,7 +835,7 @@
       </w:pPr>
     </w:lvl>
   </w:abstractNum>
-  <w:abstractNum w:abstractNumId="1" w15:restartNumberingAfterBreak="0">
+  <w:abstractNum w:abstractNumId="3" w15:restartNumberingAfterBreak="0">
     <w:nsid w:val="37DB1527"/>
     <w:multiLevelType w:val="hybridMultilevel"/>
     <w:tmpl w:val="EC6C6A34"/>
@@ -321,10 +924,316 @@
       </w:pPr>
     </w:lvl>
   </w:abstractNum>
+  <w:abstractNum w:abstractNumId="4" w15:restartNumberingAfterBreak="0">
+    <w:nsid w:val="3D330207"/>
+    <w:multiLevelType w:val="hybridMultilevel"/>
+    <w:tmpl w:val="12B62EA2"/>
+    <w:lvl w:ilvl="0" w:tplc="F2C2A9A0">
+      <w:start w:val="1"/>
+      <w:numFmt w:val="lowerLetter"/>
+      <w:lvlText w:val="%1."/>
+      <w:lvlJc w:val="left"/>
+      <w:pPr>
+        <w:ind w:left="1080" w:hanging="360"/>
+      </w:pPr>
+      <w:rPr>
+        <w:rFonts w:hint="default"/>
+      </w:rPr>
+    </w:lvl>
+    <w:lvl w:ilvl="1" w:tplc="04090019" w:tentative="1">
+      <w:start w:val="1"/>
+      <w:numFmt w:val="lowerLetter"/>
+      <w:lvlText w:val="%2."/>
+      <w:lvlJc w:val="left"/>
+      <w:pPr>
+        <w:ind w:left="1800" w:hanging="360"/>
+      </w:pPr>
+    </w:lvl>
+    <w:lvl w:ilvl="2" w:tplc="0409001B" w:tentative="1">
+      <w:start w:val="1"/>
+      <w:numFmt w:val="lowerRoman"/>
+      <w:lvlText w:val="%3."/>
+      <w:lvlJc w:val="right"/>
+      <w:pPr>
+        <w:ind w:left="2520" w:hanging="180"/>
+      </w:pPr>
+    </w:lvl>
+    <w:lvl w:ilvl="3" w:tplc="0409000F" w:tentative="1">
+      <w:start w:val="1"/>
+      <w:numFmt w:val="decimal"/>
+      <w:lvlText w:val="%4."/>
+      <w:lvlJc w:val="left"/>
+      <w:pPr>
+        <w:ind w:left="3240" w:hanging="360"/>
+      </w:pPr>
+    </w:lvl>
+    <w:lvl w:ilvl="4" w:tplc="04090019" w:tentative="1">
+      <w:start w:val="1"/>
+      <w:numFmt w:val="lowerLetter"/>
+      <w:lvlText w:val="%5."/>
+      <w:lvlJc w:val="left"/>
+      <w:pPr>
+        <w:ind w:left="3960" w:hanging="360"/>
+      </w:pPr>
+    </w:lvl>
+    <w:lvl w:ilvl="5" w:tplc="0409001B" w:tentative="1">
+      <w:start w:val="1"/>
+      <w:numFmt w:val="lowerRoman"/>
+      <w:lvlText w:val="%6."/>
+      <w:lvlJc w:val="right"/>
+      <w:pPr>
+        <w:ind w:left="4680" w:hanging="180"/>
+      </w:pPr>
+    </w:lvl>
+    <w:lvl w:ilvl="6" w:tplc="0409000F" w:tentative="1">
+      <w:start w:val="1"/>
+      <w:numFmt w:val="decimal"/>
+      <w:lvlText w:val="%7."/>
+      <w:lvlJc w:val="left"/>
+      <w:pPr>
+        <w:ind w:left="5400" w:hanging="360"/>
+      </w:pPr>
+    </w:lvl>
+    <w:lvl w:ilvl="7" w:tplc="04090019" w:tentative="1">
+      <w:start w:val="1"/>
+      <w:numFmt w:val="lowerLetter"/>
+      <w:lvlText w:val="%8."/>
+      <w:lvlJc w:val="left"/>
+      <w:pPr>
+        <w:ind w:left="6120" w:hanging="360"/>
+      </w:pPr>
+    </w:lvl>
+    <w:lvl w:ilvl="8" w:tplc="0409001B" w:tentative="1">
+      <w:start w:val="1"/>
+      <w:numFmt w:val="lowerRoman"/>
+      <w:lvlText w:val="%9."/>
+      <w:lvlJc w:val="right"/>
+      <w:pPr>
+        <w:ind w:left="6840" w:hanging="180"/>
+      </w:pPr>
+    </w:lvl>
+  </w:abstractNum>
+  <w:abstractNum w:abstractNumId="5" w15:restartNumberingAfterBreak="0">
+    <w:nsid w:val="5A104F93"/>
+    <w:multiLevelType w:val="hybridMultilevel"/>
+    <w:tmpl w:val="E75A0812"/>
+    <w:lvl w:ilvl="0" w:tplc="4D4A8C90">
+      <w:start w:val="1"/>
+      <w:numFmt w:val="bullet"/>
+      <w:lvlText w:val="-"/>
+      <w:lvlJc w:val="left"/>
+      <w:pPr>
+        <w:ind w:left="1440" w:hanging="360"/>
+      </w:pPr>
+      <w:rPr>
+        <w:rFonts w:ascii="Calibri" w:eastAsiaTheme="minorHAnsi" w:hAnsi="Calibri" w:cs="Calibri" w:hint="default"/>
+      </w:rPr>
+    </w:lvl>
+    <w:lvl w:ilvl="1" w:tplc="04090003" w:tentative="1">
+      <w:start w:val="1"/>
+      <w:numFmt w:val="bullet"/>
+      <w:lvlText w:val="o"/>
+      <w:lvlJc w:val="left"/>
+      <w:pPr>
+        <w:ind w:left="2160" w:hanging="360"/>
+      </w:pPr>
+      <w:rPr>
+        <w:rFonts w:ascii="Courier New" w:hAnsi="Courier New" w:cs="Courier New" w:hint="default"/>
+      </w:rPr>
+    </w:lvl>
+    <w:lvl w:ilvl="2" w:tplc="04090005" w:tentative="1">
+      <w:start w:val="1"/>
+      <w:numFmt w:val="bullet"/>
+      <w:lvlText w:val=""/>
+      <w:lvlJc w:val="left"/>
+      <w:pPr>
+        <w:ind w:left="2880" w:hanging="360"/>
+      </w:pPr>
+      <w:rPr>
+        <w:rFonts w:ascii="Wingdings" w:hAnsi="Wingdings" w:hint="default"/>
+      </w:rPr>
+    </w:lvl>
+    <w:lvl w:ilvl="3" w:tplc="04090001" w:tentative="1">
+      <w:start w:val="1"/>
+      <w:numFmt w:val="bullet"/>
+      <w:lvlText w:val=""/>
+      <w:lvlJc w:val="left"/>
+      <w:pPr>
+        <w:ind w:left="3600" w:hanging="360"/>
+      </w:pPr>
+      <w:rPr>
+        <w:rFonts w:ascii="Symbol" w:hAnsi="Symbol" w:hint="default"/>
+      </w:rPr>
+    </w:lvl>
+    <w:lvl w:ilvl="4" w:tplc="04090003" w:tentative="1">
+      <w:start w:val="1"/>
+      <w:numFmt w:val="bullet"/>
+      <w:lvlText w:val="o"/>
+      <w:lvlJc w:val="left"/>
+      <w:pPr>
+        <w:ind w:left="4320" w:hanging="360"/>
+      </w:pPr>
+      <w:rPr>
+        <w:rFonts w:ascii="Courier New" w:hAnsi="Courier New" w:cs="Courier New" w:hint="default"/>
+      </w:rPr>
+    </w:lvl>
+    <w:lvl w:ilvl="5" w:tplc="04090005" w:tentative="1">
+      <w:start w:val="1"/>
+      <w:numFmt w:val="bullet"/>
+      <w:lvlText w:val=""/>
+      <w:lvlJc w:val="left"/>
+      <w:pPr>
+        <w:ind w:left="5040" w:hanging="360"/>
+      </w:pPr>
+      <w:rPr>
+        <w:rFonts w:ascii="Wingdings" w:hAnsi="Wingdings" w:hint="default"/>
+      </w:rPr>
+    </w:lvl>
+    <w:lvl w:ilvl="6" w:tplc="04090001" w:tentative="1">
+      <w:start w:val="1"/>
+      <w:numFmt w:val="bullet"/>
+      <w:lvlText w:val=""/>
+      <w:lvlJc w:val="left"/>
+      <w:pPr>
+        <w:ind w:left="5760" w:hanging="360"/>
+      </w:pPr>
+      <w:rPr>
+        <w:rFonts w:ascii="Symbol" w:hAnsi="Symbol" w:hint="default"/>
+      </w:rPr>
+    </w:lvl>
+    <w:lvl w:ilvl="7" w:tplc="04090003" w:tentative="1">
+      <w:start w:val="1"/>
+      <w:numFmt w:val="bullet"/>
+      <w:lvlText w:val="o"/>
+      <w:lvlJc w:val="left"/>
+      <w:pPr>
+        <w:ind w:left="6480" w:hanging="360"/>
+      </w:pPr>
+      <w:rPr>
+        <w:rFonts w:ascii="Courier New" w:hAnsi="Courier New" w:cs="Courier New" w:hint="default"/>
+      </w:rPr>
+    </w:lvl>
+    <w:lvl w:ilvl="8" w:tplc="04090005" w:tentative="1">
+      <w:start w:val="1"/>
+      <w:numFmt w:val="bullet"/>
+      <w:lvlText w:val=""/>
+      <w:lvlJc w:val="left"/>
+      <w:pPr>
+        <w:ind w:left="7200" w:hanging="360"/>
+      </w:pPr>
+      <w:rPr>
+        <w:rFonts w:ascii="Wingdings" w:hAnsi="Wingdings" w:hint="default"/>
+      </w:rPr>
+    </w:lvl>
+  </w:abstractNum>
+  <w:abstractNum w:abstractNumId="6" w15:restartNumberingAfterBreak="0">
+    <w:nsid w:val="5B9F3869"/>
+    <w:multiLevelType w:val="hybridMultilevel"/>
+    <w:tmpl w:val="35486EEE"/>
+    <w:lvl w:ilvl="0" w:tplc="F21A8A12">
+      <w:start w:val="1"/>
+      <w:numFmt w:val="lowerLetter"/>
+      <w:lvlText w:val="%1."/>
+      <w:lvlJc w:val="left"/>
+      <w:pPr>
+        <w:ind w:left="1080" w:hanging="360"/>
+      </w:pPr>
+      <w:rPr>
+        <w:rFonts w:hint="default"/>
+      </w:rPr>
+    </w:lvl>
+    <w:lvl w:ilvl="1" w:tplc="04090019" w:tentative="1">
+      <w:start w:val="1"/>
+      <w:numFmt w:val="lowerLetter"/>
+      <w:lvlText w:val="%2."/>
+      <w:lvlJc w:val="left"/>
+      <w:pPr>
+        <w:ind w:left="1800" w:hanging="360"/>
+      </w:pPr>
+    </w:lvl>
+    <w:lvl w:ilvl="2" w:tplc="0409001B" w:tentative="1">
+      <w:start w:val="1"/>
+      <w:numFmt w:val="lowerRoman"/>
+      <w:lvlText w:val="%3."/>
+      <w:lvlJc w:val="right"/>
+      <w:pPr>
+        <w:ind w:left="2520" w:hanging="180"/>
+      </w:pPr>
+    </w:lvl>
+    <w:lvl w:ilvl="3" w:tplc="0409000F" w:tentative="1">
+      <w:start w:val="1"/>
+      <w:numFmt w:val="decimal"/>
+      <w:lvlText w:val="%4."/>
+      <w:lvlJc w:val="left"/>
+      <w:pPr>
+        <w:ind w:left="3240" w:hanging="360"/>
+      </w:pPr>
+    </w:lvl>
+    <w:lvl w:ilvl="4" w:tplc="04090019" w:tentative="1">
+      <w:start w:val="1"/>
+      <w:numFmt w:val="lowerLetter"/>
+      <w:lvlText w:val="%5."/>
+      <w:lvlJc w:val="left"/>
+      <w:pPr>
+        <w:ind w:left="3960" w:hanging="360"/>
+      </w:pPr>
+    </w:lvl>
+    <w:lvl w:ilvl="5" w:tplc="0409001B" w:tentative="1">
+      <w:start w:val="1"/>
+      <w:numFmt w:val="lowerRoman"/>
+      <w:lvlText w:val="%6."/>
+      <w:lvlJc w:val="right"/>
+      <w:pPr>
+        <w:ind w:left="4680" w:hanging="180"/>
+      </w:pPr>
+    </w:lvl>
+    <w:lvl w:ilvl="6" w:tplc="0409000F" w:tentative="1">
+      <w:start w:val="1"/>
+      <w:numFmt w:val="decimal"/>
+      <w:lvlText w:val="%7."/>
+      <w:lvlJc w:val="left"/>
+      <w:pPr>
+        <w:ind w:left="5400" w:hanging="360"/>
+      </w:pPr>
+    </w:lvl>
+    <w:lvl w:ilvl="7" w:tplc="04090019" w:tentative="1">
+      <w:start w:val="1"/>
+      <w:numFmt w:val="lowerLetter"/>
+      <w:lvlText w:val="%8."/>
+      <w:lvlJc w:val="left"/>
+      <w:pPr>
+        <w:ind w:left="6120" w:hanging="360"/>
+      </w:pPr>
+    </w:lvl>
+    <w:lvl w:ilvl="8" w:tplc="0409001B" w:tentative="1">
+      <w:start w:val="1"/>
+      <w:numFmt w:val="lowerRoman"/>
+      <w:lvlText w:val="%9."/>
+      <w:lvlJc w:val="right"/>
+      <w:pPr>
+        <w:ind w:left="6840" w:hanging="180"/>
+      </w:pPr>
+    </w:lvl>
+  </w:abstractNum>
   <w:num w:numId="1">
+    <w:abstractNumId w:val="2"/>
+  </w:num>
+  <w:num w:numId="2">
+    <w:abstractNumId w:val="3"/>
+  </w:num>
+  <w:num w:numId="3">
+    <w:abstractNumId w:val="6"/>
+  </w:num>
+  <w:num w:numId="4">
     <w:abstractNumId w:val="0"/>
   </w:num>
-  <w:num w:numId="2">
+  <w:num w:numId="5">
+    <w:abstractNumId w:val="4"/>
+  </w:num>
+  <w:num w:numId="6">
+    <w:abstractNumId w:val="5"/>
+  </w:num>
+  <w:num w:numId="7">
     <w:abstractNumId w:val="1"/>
   </w:num>
 </w:numbering>

</xml_diff>